<commit_message>
Added more proteoform tests
</commit_message>
<xml_diff>
--- a/docs/PathwayMatcher Documentation.docx
+++ b/docs/PathwayMatcher Documentation.docx
@@ -4,6 +4,20 @@
   <w:body>
     <w:p>
       <w:pPr>
+        <w:pStyle w:val="Heading2"/>
+        <w:rPr>
+          <w:lang w:val="en-US"/>
+        </w:rPr>
+      </w:pPr>
+      <w:r>
+        <w:rPr>
+          <w:lang w:val="en-US"/>
+        </w:rPr>
+        <w:t>Proteoform matching</w:t>
+      </w:r>
+    </w:p>
+    <w:p>
+      <w:pPr>
         <w:rPr>
           <w:rFonts w:ascii="Calibri" w:eastAsia="Calibri" w:hAnsi="Calibri" w:cs="Calibri"/>
           <w:lang w:val="en-US"/>
@@ -254,8 +268,6 @@
         </w:rPr>
         <w:t>).</w:t>
       </w:r>
-      <w:bookmarkStart w:id="0" w:name="_GoBack"/>
-      <w:bookmarkEnd w:id="0"/>
     </w:p>
     <w:p>
       <w:pPr>
@@ -3750,6 +3762,19 @@
           <w:rFonts w:ascii="Calibri" w:eastAsia="Calibri" w:hAnsi="Calibri" w:cs="Calibri"/>
         </w:rPr>
       </w:pPr>
+    </w:p>
+    <w:p>
+      <w:pPr>
+        <w:pStyle w:val="Heading2"/>
+      </w:pPr>
+      <w:r>
+        <w:t>Export connection graph</w:t>
+      </w:r>
+    </w:p>
+    <w:p/>
+    <w:p>
+      <w:bookmarkStart w:id="0" w:name="_GoBack"/>
+      <w:bookmarkEnd w:id="0"/>
     </w:p>
     <w:sectPr>
       <w:pgSz w:w="11906" w:h="16838"/>
@@ -4326,6 +4351,7 @@
     <w:lsdException w:name="HTML Sample" w:semiHidden="1" w:unhideWhenUsed="1"/>
     <w:lsdException w:name="HTML Typewriter" w:semiHidden="1" w:unhideWhenUsed="1"/>
     <w:lsdException w:name="HTML Variable" w:semiHidden="1" w:unhideWhenUsed="1"/>
+    <w:lsdException w:name="Normal Table" w:semiHidden="1" w:unhideWhenUsed="1"/>
     <w:lsdException w:name="annotation subject" w:semiHidden="1" w:unhideWhenUsed="1"/>
     <w:lsdException w:name="No List" w:semiHidden="1" w:unhideWhenUsed="1"/>
     <w:lsdException w:name="Outline List 1" w:semiHidden="1" w:unhideWhenUsed="1"/>
@@ -4369,8 +4395,10 @@
     <w:lsdException w:name="Table Elegant" w:semiHidden="1" w:unhideWhenUsed="1"/>
     <w:lsdException w:name="Table Professional" w:semiHidden="1" w:unhideWhenUsed="1"/>
     <w:lsdException w:name="Table Subtle 1" w:semiHidden="1" w:unhideWhenUsed="1"/>
+    <w:lsdException w:name="Table Subtle 2" w:semiHidden="1" w:unhideWhenUsed="1"/>
     <w:lsdException w:name="Table Web 1" w:semiHidden="1" w:unhideWhenUsed="1"/>
     <w:lsdException w:name="Table Web 2" w:semiHidden="1" w:unhideWhenUsed="1"/>
+    <w:lsdException w:name="Table Web 3" w:semiHidden="1" w:unhideWhenUsed="1"/>
     <w:lsdException w:name="Balloon Text" w:semiHidden="1" w:unhideWhenUsed="1"/>
     <w:lsdException w:name="Table Grid" w:uiPriority="39"/>
     <w:lsdException w:name="Table Theme" w:semiHidden="1" w:unhideWhenUsed="1"/>
@@ -4598,6 +4626,28 @@
     <w:name w:val="Normal"/>
     <w:qFormat/>
   </w:style>
+  <w:style w:type="paragraph" w:styleId="Heading2">
+    <w:name w:val="heading 2"/>
+    <w:basedOn w:val="Normal"/>
+    <w:next w:val="Normal"/>
+    <w:link w:val="Heading2Char"/>
+    <w:uiPriority w:val="9"/>
+    <w:unhideWhenUsed/>
+    <w:qFormat/>
+    <w:rsid w:val="002A5ABE"/>
+    <w:pPr>
+      <w:keepNext/>
+      <w:keepLines/>
+      <w:spacing w:before="40" w:after="0"/>
+      <w:outlineLvl w:val="1"/>
+    </w:pPr>
+    <w:rPr>
+      <w:rFonts w:asciiTheme="majorHAnsi" w:eastAsiaTheme="majorEastAsia" w:hAnsiTheme="majorHAnsi" w:cstheme="majorBidi"/>
+      <w:color w:val="2E74B5" w:themeColor="accent1" w:themeShade="BF"/>
+      <w:sz w:val="26"/>
+      <w:szCs w:val="26"/>
+    </w:rPr>
+  </w:style>
   <w:style w:type="paragraph" w:styleId="Heading3">
     <w:name w:val="heading 3"/>
     <w:basedOn w:val="Normal"/>
@@ -4742,6 +4792,19 @@
         <w:bCs/>
       </w:rPr>
     </w:tblStylePr>
+  </w:style>
+  <w:style w:type="character" w:customStyle="1" w:styleId="Heading2Char">
+    <w:name w:val="Heading 2 Char"/>
+    <w:basedOn w:val="DefaultParagraphFont"/>
+    <w:link w:val="Heading2"/>
+    <w:uiPriority w:val="9"/>
+    <w:rsid w:val="002A5ABE"/>
+    <w:rPr>
+      <w:rFonts w:asciiTheme="majorHAnsi" w:eastAsiaTheme="majorEastAsia" w:hAnsiTheme="majorHAnsi" w:cstheme="majorBidi"/>
+      <w:color w:val="2E74B5" w:themeColor="accent1" w:themeShade="BF"/>
+      <w:sz w:val="26"/>
+      <w:szCs w:val="26"/>
+    </w:rPr>
   </w:style>
 </w:styles>
 </file>

</xml_diff>

<commit_message>
Modified search methods to fill hitPathways, iPathways with counts and hitProteins data structures.
</commit_message>
<xml_diff>
--- a/docs/PathwayMatcher Documentation.docx
+++ b/docs/PathwayMatcher Documentation.docx
@@ -3773,6 +3773,14 @@
     </w:p>
     <w:p/>
     <w:p>
+      <w:r>
+        <w:t>Citations</w:t>
+      </w:r>
+    </w:p>
+    <w:p>
+      <w:r>
+        <w:t>\[3\] [Neo4j](https://neo4j.com/)</w:t>
+      </w:r>
       <w:bookmarkStart w:id="0" w:name="_GoBack"/>
       <w:bookmarkEnd w:id="0"/>
     </w:p>

</xml_diff>

<commit_message>
First draft of graph with specific edges. To Fix analysis.
</commit_message>
<xml_diff>
--- a/docs/PathwayMatcher Documentation.docx
+++ b/docs/PathwayMatcher Documentation.docx
@@ -73,7 +73,33 @@
         <w:rPr>
           <w:lang w:val="en-US"/>
         </w:rPr>
-        <w:t xml:space="preserve">At least one </w:t>
+        <w:t xml:space="preserve">ONE: </w:t>
+      </w:r>
+      <w:r>
+        <w:rPr>
+          <w:lang w:val="en-US"/>
+        </w:rPr>
+        <w:t>At least one</w:t>
+      </w:r>
+      <w:r>
+        <w:rPr>
+          <w:lang w:val="en-US"/>
+        </w:rPr>
+        <w:t xml:space="preserve"> input </w:t>
+      </w:r>
+      <w:proofErr w:type="spellStart"/>
+      <w:r>
+        <w:rPr>
+          <w:lang w:val="en-US"/>
+        </w:rPr>
+        <w:t>ptms</w:t>
+      </w:r>
+      <w:proofErr w:type="spellEnd"/>
+      <w:r>
+        <w:rPr>
+          <w:lang w:val="en-US"/>
+        </w:rPr>
+        <w:t xml:space="preserve"> matches</w:t>
       </w:r>
     </w:p>
     <w:p>
@@ -235,6 +261,8 @@
         </w:rPr>
         <w:t>Both are known (positive integer) coordinates and they are different, but the absolute difference between the two coordinates is less than or equal to a predefined margin.</w:t>
       </w:r>
+      <w:bookmarkStart w:id="0" w:name="_GoBack"/>
+      <w:bookmarkEnd w:id="0"/>
     </w:p>
     <w:p>
       <w:pPr>
@@ -365,7 +393,19 @@
         <w:rPr>
           <w:lang w:val="en-US"/>
         </w:rPr>
-        <w:t>At least all the annotated PTMs ("Guilty until proven innocent")</w:t>
+        <w:t xml:space="preserve">SUPERSET: </w:t>
+      </w:r>
+      <w:r>
+        <w:rPr>
+          <w:lang w:val="en-US"/>
+        </w:rPr>
+        <w:t>Input has all reference PTMs or more</w:t>
+      </w:r>
+      <w:r>
+        <w:rPr>
+          <w:lang w:val="en-US"/>
+        </w:rPr>
+        <w:t xml:space="preserve"> ("Guilty until proven innocent")</w:t>
       </w:r>
     </w:p>
     <w:p>
@@ -635,7 +675,14 @@
           <w:rFonts w:ascii="Calibri" w:eastAsia="Calibri" w:hAnsi="Calibri" w:cs="Calibri"/>
           <w:lang w:val="en-US"/>
         </w:rPr>
-        <w:t>The input contains at least ALL the reference PTMs.</w:t>
+        <w:t>The input contains at least ALL the reference PTMs</w:t>
+      </w:r>
+      <w:r>
+        <w:rPr>
+          <w:rFonts w:ascii="Calibri" w:eastAsia="Calibri" w:hAnsi="Calibri" w:cs="Calibri"/>
+          <w:lang w:val="en-US"/>
+        </w:rPr>
+        <w:t xml:space="preserve"> (Input is superset or equal).</w:t>
       </w:r>
     </w:p>
     <w:p>
@@ -700,6 +747,457 @@
     </w:p>
     <w:p>
       <w:pPr>
+        <w:pStyle w:val="Heading3"/>
+      </w:pPr>
+      <w:r>
+        <w:rPr>
+          <w:lang w:val="en-US"/>
+        </w:rPr>
+        <w:t xml:space="preserve">SUBSET: </w:t>
+      </w:r>
+      <w:r>
+        <w:rPr>
+          <w:lang w:val="en-US"/>
+        </w:rPr>
+        <w:t>A</w:t>
+      </w:r>
+      <w:r>
+        <w:rPr>
+          <w:lang w:val="en-US"/>
+        </w:rPr>
+        <w:t xml:space="preserve">ll </w:t>
+      </w:r>
+      <w:r>
+        <w:rPr>
+          <w:lang w:val="en-US"/>
+        </w:rPr>
+        <w:t>input</w:t>
+      </w:r>
+      <w:r>
+        <w:rPr>
+          <w:lang w:val="en-US"/>
+        </w:rPr>
+        <w:t xml:space="preserve"> PTMs</w:t>
+      </w:r>
+      <w:r>
+        <w:rPr>
+          <w:lang w:val="en-US"/>
+        </w:rPr>
+        <w:t xml:space="preserve"> match</w:t>
+      </w:r>
+      <w:r>
+        <w:rPr>
+          <w:lang w:val="en-US"/>
+        </w:rPr>
+        <w:t xml:space="preserve"> ("</w:t>
+      </w:r>
+      <w:r>
+        <w:rPr>
+          <w:lang w:val="en-US"/>
+        </w:rPr>
+        <w:t>Innocent</w:t>
+      </w:r>
+      <w:r>
+        <w:rPr>
+          <w:lang w:val="en-US"/>
+        </w:rPr>
+        <w:t xml:space="preserve"> until proven </w:t>
+      </w:r>
+      <w:r>
+        <w:rPr>
+          <w:lang w:val="en-US"/>
+        </w:rPr>
+        <w:t>guilty</w:t>
+      </w:r>
+      <w:r>
+        <w:rPr>
+          <w:lang w:val="en-US"/>
+        </w:rPr>
+        <w:t>")</w:t>
+      </w:r>
+    </w:p>
+    <w:p>
+      <w:pPr>
+        <w:pStyle w:val="ListParagraph"/>
+        <w:numPr>
+          <w:ilvl w:val="0"/>
+          <w:numId w:val="3"/>
+        </w:numPr>
+        <w:rPr>
+          <w:color w:val="747070" w:themeColor="background2" w:themeShade="7F"/>
+        </w:rPr>
+      </w:pPr>
+      <w:r>
+        <w:rPr>
+          <w:rFonts w:ascii="Calibri" w:eastAsia="Calibri" w:hAnsi="Calibri" w:cs="Calibri"/>
+          <w:color w:val="747070" w:themeColor="background2" w:themeShade="7F"/>
+          <w:lang w:val="en-US"/>
+        </w:rPr>
+        <w:t xml:space="preserve">Both have the same </w:t>
+      </w:r>
+      <w:proofErr w:type="spellStart"/>
+      <w:r>
+        <w:rPr>
+          <w:rFonts w:ascii="Calibri" w:eastAsia="Calibri" w:hAnsi="Calibri" w:cs="Calibri"/>
+          <w:color w:val="747070" w:themeColor="background2" w:themeShade="7F"/>
+          <w:lang w:val="en-US"/>
+        </w:rPr>
+        <w:t>UniProt</w:t>
+      </w:r>
+      <w:proofErr w:type="spellEnd"/>
+      <w:r>
+        <w:rPr>
+          <w:rFonts w:ascii="Calibri" w:eastAsia="Calibri" w:hAnsi="Calibri" w:cs="Calibri"/>
+          <w:color w:val="747070" w:themeColor="background2" w:themeShade="7F"/>
+          <w:lang w:val="en-US"/>
+        </w:rPr>
+        <w:t xml:space="preserve"> Accession</w:t>
+      </w:r>
+    </w:p>
+    <w:p>
+      <w:pPr>
+        <w:pStyle w:val="ListParagraph"/>
+        <w:numPr>
+          <w:ilvl w:val="0"/>
+          <w:numId w:val="3"/>
+        </w:numPr>
+        <w:rPr>
+          <w:color w:val="747070" w:themeColor="background2" w:themeShade="7F"/>
+        </w:rPr>
+      </w:pPr>
+      <w:r>
+        <w:rPr>
+          <w:rFonts w:ascii="Calibri" w:eastAsia="Calibri" w:hAnsi="Calibri" w:cs="Calibri"/>
+          <w:color w:val="747070" w:themeColor="background2" w:themeShade="7F"/>
+          <w:lang w:val="en-US"/>
+        </w:rPr>
+        <w:t>The Isoform is the same; either:</w:t>
+      </w:r>
+    </w:p>
+    <w:p>
+      <w:pPr>
+        <w:pStyle w:val="ListParagraph"/>
+        <w:numPr>
+          <w:ilvl w:val="1"/>
+          <w:numId w:val="3"/>
+        </w:numPr>
+        <w:rPr>
+          <w:color w:val="747070" w:themeColor="background2" w:themeShade="7F"/>
+        </w:rPr>
+      </w:pPr>
+      <w:r>
+        <w:rPr>
+          <w:rFonts w:ascii="Calibri" w:eastAsia="Calibri" w:hAnsi="Calibri" w:cs="Calibri"/>
+          <w:color w:val="747070" w:themeColor="background2" w:themeShade="7F"/>
+          <w:lang w:val="en-US"/>
+        </w:rPr>
+        <w:t xml:space="preserve">Both have an isoform specified. Ex: P31749-3 </w:t>
+      </w:r>
+    </w:p>
+    <w:p>
+      <w:pPr>
+        <w:pStyle w:val="ListParagraph"/>
+        <w:numPr>
+          <w:ilvl w:val="1"/>
+          <w:numId w:val="3"/>
+        </w:numPr>
+        <w:rPr>
+          <w:color w:val="747070" w:themeColor="background2" w:themeShade="7F"/>
+        </w:rPr>
+      </w:pPr>
+      <w:r>
+        <w:rPr>
+          <w:rFonts w:ascii="Calibri" w:eastAsia="Calibri" w:hAnsi="Calibri" w:cs="Calibri"/>
+          <w:color w:val="747070" w:themeColor="background2" w:themeShade="7F"/>
+          <w:lang w:val="en-US"/>
+        </w:rPr>
+        <w:t>Both refer to the default one. Ex: P31749</w:t>
+      </w:r>
+    </w:p>
+    <w:p>
+      <w:pPr>
+        <w:pStyle w:val="ListParagraph"/>
+        <w:numPr>
+          <w:ilvl w:val="0"/>
+          <w:numId w:val="3"/>
+        </w:numPr>
+        <w:rPr>
+          <w:color w:val="747070" w:themeColor="background2" w:themeShade="7F"/>
+        </w:rPr>
+      </w:pPr>
+      <w:r>
+        <w:rPr>
+          <w:rFonts w:ascii="Calibri" w:eastAsia="Calibri" w:hAnsi="Calibri" w:cs="Calibri"/>
+          <w:color w:val="747070" w:themeColor="background2" w:themeShade="7F"/>
+          <w:lang w:val="en-US"/>
+        </w:rPr>
+        <w:lastRenderedPageBreak/>
+        <w:t xml:space="preserve">The subsequence range will not be </w:t>
+      </w:r>
+      <w:proofErr w:type="gramStart"/>
+      <w:r>
+        <w:rPr>
+          <w:rFonts w:ascii="Calibri" w:eastAsia="Calibri" w:hAnsi="Calibri" w:cs="Calibri"/>
+          <w:color w:val="747070" w:themeColor="background2" w:themeShade="7F"/>
+          <w:lang w:val="en-US"/>
+        </w:rPr>
+        <w:t>taken into account</w:t>
+      </w:r>
+      <w:proofErr w:type="gramEnd"/>
+      <w:r>
+        <w:rPr>
+          <w:rFonts w:ascii="Calibri" w:eastAsia="Calibri" w:hAnsi="Calibri" w:cs="Calibri"/>
+          <w:color w:val="747070" w:themeColor="background2" w:themeShade="7F"/>
+          <w:lang w:val="en-US"/>
+        </w:rPr>
+        <w:t xml:space="preserve"> in the regular use case. In case they are used, both </w:t>
+      </w:r>
+      <w:proofErr w:type="gramStart"/>
+      <w:r>
+        <w:rPr>
+          <w:rFonts w:ascii="Calibri" w:eastAsia="Calibri" w:hAnsi="Calibri" w:cs="Calibri"/>
+          <w:color w:val="747070" w:themeColor="background2" w:themeShade="7F"/>
+          <w:lang w:val="en-US"/>
+        </w:rPr>
+        <w:t>Start</w:t>
+      </w:r>
+      <w:proofErr w:type="gramEnd"/>
+      <w:r>
+        <w:rPr>
+          <w:rFonts w:ascii="Calibri" w:eastAsia="Calibri" w:hAnsi="Calibri" w:cs="Calibri"/>
+          <w:color w:val="747070" w:themeColor="background2" w:themeShade="7F"/>
+          <w:lang w:val="en-US"/>
+        </w:rPr>
+        <w:t xml:space="preserve"> and End coordinates must match. A pair of coordinates matches if:</w:t>
+      </w:r>
+    </w:p>
+    <w:p>
+      <w:pPr>
+        <w:pStyle w:val="ListParagraph"/>
+        <w:numPr>
+          <w:ilvl w:val="1"/>
+          <w:numId w:val="3"/>
+        </w:numPr>
+        <w:rPr>
+          <w:color w:val="747070" w:themeColor="background2" w:themeShade="7F"/>
+        </w:rPr>
+      </w:pPr>
+      <w:r>
+        <w:rPr>
+          <w:rFonts w:ascii="Calibri" w:eastAsia="Calibri" w:hAnsi="Calibri" w:cs="Calibri"/>
+          <w:color w:val="747070" w:themeColor="background2" w:themeShade="7F"/>
+          <w:lang w:val="en-US"/>
+        </w:rPr>
+        <w:t>Both are known (positive integer) coordinates and are the same.</w:t>
+      </w:r>
+    </w:p>
+    <w:p>
+      <w:pPr>
+        <w:pStyle w:val="ListParagraph"/>
+        <w:numPr>
+          <w:ilvl w:val="1"/>
+          <w:numId w:val="3"/>
+        </w:numPr>
+        <w:rPr>
+          <w:color w:val="747070" w:themeColor="background2" w:themeShade="7F"/>
+        </w:rPr>
+      </w:pPr>
+      <w:r>
+        <w:rPr>
+          <w:rFonts w:ascii="Calibri" w:eastAsia="Calibri" w:hAnsi="Calibri" w:cs="Calibri"/>
+          <w:color w:val="747070" w:themeColor="background2" w:themeShade="7F"/>
+          <w:lang w:val="en-US"/>
+        </w:rPr>
+        <w:t>Both are known (positive integer) coordinates and they are different, but the absolute difference between the two coordinates is less than or equal to a predefined margin.</w:t>
+      </w:r>
+    </w:p>
+    <w:p>
+      <w:pPr>
+        <w:pStyle w:val="ListParagraph"/>
+        <w:numPr>
+          <w:ilvl w:val="1"/>
+          <w:numId w:val="3"/>
+        </w:numPr>
+        <w:rPr>
+          <w:color w:val="747070" w:themeColor="background2" w:themeShade="7F"/>
+          <w:lang w:val="en-US"/>
+        </w:rPr>
+      </w:pPr>
+      <w:r>
+        <w:rPr>
+          <w:rFonts w:ascii="Calibri" w:eastAsia="Calibri" w:hAnsi="Calibri" w:cs="Calibri"/>
+          <w:color w:val="747070" w:themeColor="background2" w:themeShade="7F"/>
+          <w:lang w:val="en-US"/>
+        </w:rPr>
+        <w:t>One of the coordinates is unknown ("null", empty, "?"</w:t>
+      </w:r>
+      <w:r>
+        <w:rPr>
+          <w:rFonts w:ascii="Calibri" w:eastAsia="Calibri" w:hAnsi="Calibri" w:cs="Calibri"/>
+          <w:color w:val="747070" w:themeColor="background2" w:themeShade="7F"/>
+          <w:lang w:val="en-US"/>
+        </w:rPr>
+        <w:t>, “-1”</w:t>
+      </w:r>
+      <w:r>
+        <w:rPr>
+          <w:rFonts w:ascii="Calibri" w:eastAsia="Calibri" w:hAnsi="Calibri" w:cs="Calibri"/>
+          <w:color w:val="747070" w:themeColor="background2" w:themeShade="7F"/>
+          <w:lang w:val="en-US"/>
+        </w:rPr>
+        <w:t xml:space="preserve">). </w:t>
+      </w:r>
+    </w:p>
+    <w:p>
+      <w:pPr>
+        <w:pStyle w:val="ListParagraph"/>
+        <w:numPr>
+          <w:ilvl w:val="0"/>
+          <w:numId w:val="3"/>
+        </w:numPr>
+        <w:rPr>
+          <w:color w:val="747070" w:themeColor="background2" w:themeShade="7F"/>
+        </w:rPr>
+      </w:pPr>
+      <w:r>
+        <w:rPr>
+          <w:rFonts w:ascii="Calibri" w:eastAsia="Calibri" w:hAnsi="Calibri" w:cs="Calibri"/>
+          <w:color w:val="747070" w:themeColor="background2" w:themeShade="7F"/>
+          <w:lang w:val="en-US"/>
+        </w:rPr>
+        <w:t>The PTMs:</w:t>
+      </w:r>
+    </w:p>
+    <w:p>
+      <w:pPr>
+        <w:pStyle w:val="ListParagraph"/>
+        <w:numPr>
+          <w:ilvl w:val="1"/>
+          <w:numId w:val="3"/>
+        </w:numPr>
+        <w:rPr>
+          <w:color w:val="000000" w:themeColor="text1"/>
+        </w:rPr>
+      </w:pPr>
+      <w:r>
+        <w:rPr>
+          <w:rFonts w:ascii="Calibri" w:eastAsia="Calibri" w:hAnsi="Calibri" w:cs="Calibri"/>
+          <w:lang w:val="en-US"/>
+        </w:rPr>
+        <w:t xml:space="preserve">The </w:t>
+      </w:r>
+      <w:r>
+        <w:rPr>
+          <w:rFonts w:ascii="Calibri" w:eastAsia="Calibri" w:hAnsi="Calibri" w:cs="Calibri"/>
+          <w:lang w:val="en-US"/>
+        </w:rPr>
+        <w:t>reference</w:t>
+      </w:r>
+      <w:r>
+        <w:rPr>
+          <w:rFonts w:ascii="Calibri" w:eastAsia="Calibri" w:hAnsi="Calibri" w:cs="Calibri"/>
+          <w:lang w:val="en-US"/>
+        </w:rPr>
+        <w:t xml:space="preserve"> contains at least ALL the </w:t>
+      </w:r>
+      <w:r>
+        <w:rPr>
+          <w:rFonts w:ascii="Calibri" w:eastAsia="Calibri" w:hAnsi="Calibri" w:cs="Calibri"/>
+          <w:lang w:val="en-US"/>
+        </w:rPr>
+        <w:t>input</w:t>
+      </w:r>
+      <w:r>
+        <w:rPr>
+          <w:rFonts w:ascii="Calibri" w:eastAsia="Calibri" w:hAnsi="Calibri" w:cs="Calibri"/>
+          <w:lang w:val="en-US"/>
+        </w:rPr>
+        <w:t xml:space="preserve"> PTMs</w:t>
+      </w:r>
+      <w:r>
+        <w:rPr>
+          <w:rFonts w:ascii="Calibri" w:eastAsia="Calibri" w:hAnsi="Calibri" w:cs="Calibri"/>
+          <w:lang w:val="en-US"/>
+        </w:rPr>
+        <w:t xml:space="preserve"> (Input is subset)</w:t>
+      </w:r>
+      <w:r>
+        <w:rPr>
+          <w:rFonts w:ascii="Calibri" w:eastAsia="Calibri" w:hAnsi="Calibri" w:cs="Calibri"/>
+          <w:lang w:val="en-US"/>
+        </w:rPr>
+        <w:t>.</w:t>
+      </w:r>
+    </w:p>
+    <w:p>
+      <w:pPr>
+        <w:pStyle w:val="ListParagraph"/>
+        <w:numPr>
+          <w:ilvl w:val="1"/>
+          <w:numId w:val="3"/>
+        </w:numPr>
+        <w:rPr>
+          <w:color w:val="747070" w:themeColor="background2" w:themeShade="7F"/>
+        </w:rPr>
+      </w:pPr>
+      <w:r>
+        <w:rPr>
+          <w:rFonts w:ascii="Calibri" w:eastAsia="Calibri" w:hAnsi="Calibri" w:cs="Calibri"/>
+          <w:color w:val="747070" w:themeColor="background2" w:themeShade="7F"/>
+          <w:lang w:val="en-US"/>
+        </w:rPr>
+        <w:t>A PTM matches if:</w:t>
+      </w:r>
+    </w:p>
+    <w:p>
+      <w:pPr>
+        <w:pStyle w:val="ListParagraph"/>
+        <w:numPr>
+          <w:ilvl w:val="2"/>
+          <w:numId w:val="3"/>
+        </w:numPr>
+        <w:rPr>
+          <w:color w:val="747070" w:themeColor="background2" w:themeShade="7F"/>
+        </w:rPr>
+      </w:pPr>
+      <w:r>
+        <w:rPr>
+          <w:rFonts w:ascii="Calibri" w:eastAsia="Calibri" w:hAnsi="Calibri" w:cs="Calibri"/>
+          <w:color w:val="747070" w:themeColor="background2" w:themeShade="7F"/>
+          <w:lang w:val="en-US"/>
+        </w:rPr>
+        <w:t>The types are either the same or one is super type of the other.</w:t>
+      </w:r>
+    </w:p>
+    <w:p>
+      <w:pPr>
+        <w:pStyle w:val="ListParagraph"/>
+        <w:numPr>
+          <w:ilvl w:val="2"/>
+          <w:numId w:val="3"/>
+        </w:numPr>
+        <w:rPr>
+          <w:color w:val="747070" w:themeColor="background2" w:themeShade="7F"/>
+        </w:rPr>
+      </w:pPr>
+      <w:r>
+        <w:rPr>
+          <w:rFonts w:ascii="Calibri" w:eastAsia="Calibri" w:hAnsi="Calibri" w:cs="Calibri"/>
+          <w:color w:val="747070" w:themeColor="background2" w:themeShade="7F"/>
+          <w:lang w:val="en-US"/>
+        </w:rPr>
+        <w:t>Same rules as above to compare coordinates.</w:t>
+      </w:r>
+    </w:p>
+    <w:p>
+      <w:pPr>
+        <w:rPr>
+          <w:color w:val="747070" w:themeColor="background2" w:themeShade="7F"/>
+        </w:rPr>
+      </w:pPr>
+    </w:p>
+    <w:p>
+      <w:pPr>
         <w:ind w:left="405"/>
         <w:rPr>
           <w:rFonts w:ascii="Calibri" w:eastAsia="Calibri" w:hAnsi="Calibri" w:cs="Calibri"/>
@@ -768,7 +1266,6 @@
         <w:rPr>
           <w:rFonts w:ascii="Calibri" w:eastAsia="Calibri" w:hAnsi="Calibri" w:cs="Calibri"/>
         </w:rPr>
-        <w:lastRenderedPageBreak/>
         <w:t>Tables 1 and 2 show examples to match the PTM types and coordinates respectively. The examples use the types depicted in figure 1, a subset of the PSI-MOD ontology.</w:t>
       </w:r>
     </w:p>
@@ -3781,8 +4278,6 @@
       <w:r>
         <w:t>\[3\] [Neo4j](https://neo4j.com/)</w:t>
       </w:r>
-      <w:bookmarkStart w:id="0" w:name="_GoBack"/>
-      <w:bookmarkEnd w:id="0"/>
     </w:p>
     <w:sectPr>
       <w:pgSz w:w="11906" w:h="16838"/>

</xml_diff>